<commit_message>
changes for nolo and visitors
</commit_message>
<xml_diff>
--- a/app/Views/documents/deputy_chief_staff_template.docx
+++ b/app/Views/documents/deputy_chief_staff_template.docx
@@ -5,7 +5,7 @@
     <w:p>
       <w:pPr>
         <w:rPr>
-          <w:rFonts w:asciiTheme="majorBidi" w:hAnsiTheme="majorBidi" w:cstheme="majorBidi"/>
+          <w:rFonts w:ascii="Book Antiqua" w:hAnsi="Book Antiqua" w:cstheme="majorBidi"/>
           <w:sz w:val="24"/>
           <w:szCs w:val="24"/>
           <w:lang w:val="so-SO"/>
@@ -13,7 +13,7 @@
       </w:pPr>
       <w:r>
         <w:rPr>
-          <w:rFonts w:asciiTheme="majorBidi" w:hAnsiTheme="majorBidi" w:cstheme="majorBidi"/>
+          <w:rFonts w:ascii="Book Antiqua" w:hAnsi="Book Antiqua" w:cstheme="majorBidi"/>
           <w:b/>
           <w:bCs/>
           <w:sz w:val="24"/>
@@ -24,7 +24,7 @@
       </w:r>
       <w:r>
         <w:rPr>
-          <w:rFonts w:asciiTheme="majorBidi" w:hAnsiTheme="majorBidi" w:cstheme="majorBidi"/>
+          <w:rFonts w:ascii="Book Antiqua" w:hAnsi="Book Antiqua" w:cstheme="majorBidi"/>
           <w:b/>
           <w:bCs/>
           <w:sz w:val="24"/>
@@ -35,63 +35,63 @@
       </w:r>
       <w:r>
         <w:rPr>
-          <w:rFonts w:asciiTheme="majorBidi" w:hAnsiTheme="majorBidi" w:cstheme="majorBidi"/>
+          <w:rFonts w:ascii="Book Antiqua" w:hAnsi="Book Antiqua" w:cstheme="majorBidi"/>
           <w:lang w:val="so-SO"/>
         </w:rPr>
         <w:t>$</w:t>
       </w:r>
       <w:r>
         <w:rPr>
-          <w:rFonts w:asciiTheme="majorBidi" w:hAnsiTheme="majorBidi" w:cstheme="majorBidi"/>
+          <w:rFonts w:ascii="Book Antiqua" w:hAnsi="Book Antiqua" w:cstheme="majorBidi"/>
           <w:lang w:val="so-SO"/>
         </w:rPr>
         <w:t>{ref}</w:t>
       </w:r>
       <w:r>
         <w:rPr>
-          <w:rFonts w:asciiTheme="majorBidi" w:hAnsiTheme="majorBidi" w:cstheme="majorBidi"/>
+          <w:rFonts w:ascii="Book Antiqua" w:hAnsi="Book Antiqua" w:cstheme="majorBidi"/>
           <w:lang w:val="so-SO"/>
         </w:rPr>
         <w:tab/>
       </w:r>
       <w:r>
         <w:rPr>
-          <w:rFonts w:asciiTheme="majorBidi" w:hAnsiTheme="majorBidi" w:cstheme="majorBidi"/>
+          <w:rFonts w:ascii="Book Antiqua" w:hAnsi="Book Antiqua" w:cstheme="majorBidi"/>
           <w:lang w:val="so-SO"/>
         </w:rPr>
         <w:tab/>
       </w:r>
       <w:r>
         <w:rPr>
-          <w:rFonts w:asciiTheme="majorBidi" w:hAnsiTheme="majorBidi" w:cstheme="majorBidi"/>
+          <w:rFonts w:ascii="Book Antiqua" w:hAnsi="Book Antiqua" w:cstheme="majorBidi"/>
           <w:lang w:val="so-SO"/>
         </w:rPr>
         <w:tab/>
       </w:r>
       <w:r>
         <w:rPr>
-          <w:rFonts w:asciiTheme="majorBidi" w:hAnsiTheme="majorBidi" w:cstheme="majorBidi"/>
+          <w:rFonts w:ascii="Book Antiqua" w:hAnsi="Book Antiqua" w:cstheme="majorBidi"/>
           <w:lang w:val="so-SO"/>
         </w:rPr>
         <w:tab/>
       </w:r>
       <w:r>
         <w:rPr>
-          <w:rFonts w:asciiTheme="majorBidi" w:hAnsiTheme="majorBidi" w:cstheme="majorBidi"/>
+          <w:rFonts w:ascii="Book Antiqua" w:hAnsi="Book Antiqua" w:cstheme="majorBidi"/>
           <w:lang w:val="so-SO"/>
         </w:rPr>
         <w:tab/>
       </w:r>
       <w:r>
         <w:rPr>
-          <w:rFonts w:asciiTheme="majorBidi" w:hAnsiTheme="majorBidi" w:cstheme="majorBidi"/>
+          <w:rFonts w:ascii="Book Antiqua" w:hAnsi="Book Antiqua" w:cstheme="majorBidi"/>
           <w:lang w:val="so-SO"/>
         </w:rPr>
         <w:tab/>
       </w:r>
       <w:r>
         <w:rPr>
-          <w:rFonts w:asciiTheme="majorBidi" w:hAnsiTheme="majorBidi" w:cstheme="majorBidi"/>
+          <w:rFonts w:ascii="Book Antiqua" w:hAnsi="Book Antiqua" w:cstheme="majorBidi"/>
           <w:b/>
           <w:bCs/>
           <w:sz w:val="24"/>
@@ -102,7 +102,7 @@
       </w:r>
       <w:r>
         <w:rPr>
-          <w:rFonts w:asciiTheme="majorBidi" w:hAnsiTheme="majorBidi" w:cstheme="majorBidi"/>
+          <w:rFonts w:ascii="Book Antiqua" w:hAnsi="Book Antiqua" w:cstheme="majorBidi"/>
           <w:b/>
           <w:bCs/>
           <w:sz w:val="24"/>
@@ -113,21 +113,21 @@
       </w:r>
       <w:r>
         <w:rPr>
-          <w:rFonts w:asciiTheme="majorBidi" w:hAnsiTheme="majorBidi" w:cstheme="majorBidi"/>
+          <w:rFonts w:ascii="Book Antiqua" w:hAnsi="Book Antiqua" w:cstheme="majorBidi"/>
           <w:lang w:val="so-SO"/>
         </w:rPr>
         <w:t>$</w:t>
       </w:r>
       <w:r>
         <w:rPr>
-          <w:rFonts w:asciiTheme="majorBidi" w:hAnsiTheme="majorBidi" w:cstheme="majorBidi"/>
+          <w:rFonts w:ascii="Book Antiqua" w:hAnsi="Book Antiqua" w:cstheme="majorBidi"/>
           <w:lang w:val="so-SO"/>
         </w:rPr>
         <w:t>{date}</w:t>
       </w:r>
       <w:r>
         <w:rPr>
-          <w:rFonts w:asciiTheme="majorBidi" w:hAnsiTheme="majorBidi" w:cstheme="majorBidi"/>
+          <w:rFonts w:ascii="Book Antiqua" w:hAnsi="Book Antiqua" w:cstheme="majorBidi"/>
           <w:b/>
           <w:bCs/>
           <w:sz w:val="24"/>
@@ -148,51 +148,206 @@
     <w:p>
       <w:pPr>
         <w:rPr>
-          <w:rFonts w:asciiTheme="majorBidi" w:hAnsiTheme="majorBidi" w:cstheme="majorBidi"/>
-          <w:lang w:val="so-SO"/>
-        </w:rPr>
-      </w:pPr>
-      <w:r>
-        <w:rPr>
-          <w:rFonts w:asciiTheme="majorBidi" w:hAnsiTheme="majorBidi" w:cstheme="majorBidi"/>
+          <w:rFonts w:ascii="Century Gothic" w:hAnsi="Century Gothic" w:cstheme="majorBidi"/>
           <w:b/>
           <w:bCs/>
           <w:sz w:val="24"/>
           <w:szCs w:val="24"/>
         </w:rPr>
-        <w:t>UJEED</w:t>
-      </w:r>
-      <w:r>
-        <w:rPr>
-          <w:rFonts w:asciiTheme="majorBidi" w:hAnsiTheme="majorBidi" w:cstheme="majorBidi"/>
+      </w:pPr>
+      <w:r>
+        <w:rPr>
+          <w:rFonts w:ascii="Century Gothic" w:hAnsi="Century Gothic" w:cstheme="majorBidi"/>
           <w:b/>
           <w:bCs/>
           <w:sz w:val="24"/>
           <w:szCs w:val="24"/>
         </w:rPr>
-        <w:t>D</w:t>
-      </w:r>
-      <w:r>
-        <w:rPr>
-          <w:rFonts w:asciiTheme="majorBidi" w:hAnsiTheme="majorBidi" w:cstheme="majorBidi"/>
+        <w:t>UJEEDDO</w:t>
+      </w:r>
+      <w:r>
+        <w:rPr>
+          <w:rFonts w:ascii="Century Gothic" w:hAnsi="Century Gothic" w:cstheme="majorBidi"/>
           <w:b/>
           <w:bCs/>
           <w:sz w:val="24"/>
           <w:szCs w:val="24"/>
         </w:rPr>
-        <w:t>O</w:t>
-      </w:r>
-      <w:r>
-        <w:rPr>
-          <w:rFonts w:asciiTheme="majorBidi" w:hAnsiTheme="majorBidi" w:cstheme="majorBidi"/>
+        <w:t xml:space="preserve">: </w:t>
+      </w:r>
+      <w:r>
+        <w:rPr>
+          <w:rFonts w:ascii="Century Gothic" w:hAnsi="Century Gothic" w:cstheme="majorBidi"/>
           <w:b/>
           <w:bCs/>
           <w:sz w:val="24"/>
           <w:szCs w:val="24"/>
         </w:rPr>
-        <w:t xml:space="preserve">: </w:t>
-      </w:r>
-      <w:r>
+        <w:t>${title}</w:t>
+      </w:r>
+    </w:p>
+    <w:p>
+      <w:pPr>
+        <w:rPr>
+          <w:rFonts w:ascii="Century Gothic" w:hAnsi="Century Gothic" w:cstheme="majorBidi"/>
+          <w:lang w:val="so-SO"/>
+        </w:rPr>
+      </w:pPr>
+    </w:p>
+    <w:p>
+      <w:pPr>
+        <w:rPr>
+          <w:rFonts w:asciiTheme="majorBidi" w:hAnsiTheme="majorBidi" w:cstheme="majorBidi"/>
+          <w:lang w:val="so-SO"/>
+        </w:rPr>
+      </w:pPr>
+    </w:p>
+    <w:p>
+      <w:pPr>
+        <w:rPr>
+          <w:rFonts w:asciiTheme="majorBidi" w:hAnsiTheme="majorBidi" w:cstheme="majorBidi"/>
+          <w:lang w:val="so-SO"/>
+        </w:rPr>
+      </w:pPr>
+    </w:p>
+    <w:p>
+      <w:pPr>
+        <w:rPr>
+          <w:rFonts w:asciiTheme="majorBidi" w:hAnsiTheme="majorBidi" w:cstheme="majorBidi"/>
+          <w:lang w:val="so-SO"/>
+        </w:rPr>
+      </w:pPr>
+    </w:p>
+    <w:p>
+      <w:pPr>
+        <w:rPr>
+          <w:rFonts w:asciiTheme="majorBidi" w:hAnsiTheme="majorBidi" w:cstheme="majorBidi"/>
+          <w:lang w:val="so-SO"/>
+        </w:rPr>
+      </w:pPr>
+    </w:p>
+    <w:p>
+      <w:pPr>
+        <w:rPr>
+          <w:rFonts w:asciiTheme="majorBidi" w:hAnsiTheme="majorBidi" w:cstheme="majorBidi"/>
+          <w:lang w:val="so-SO"/>
+        </w:rPr>
+      </w:pPr>
+    </w:p>
+    <w:p>
+      <w:pPr>
+        <w:rPr>
+          <w:rFonts w:asciiTheme="majorBidi" w:hAnsiTheme="majorBidi" w:cstheme="majorBidi"/>
+          <w:lang w:val="so-SO"/>
+        </w:rPr>
+      </w:pPr>
+    </w:p>
+    <w:p>
+      <w:pPr>
+        <w:rPr>
+          <w:rFonts w:asciiTheme="majorBidi" w:hAnsiTheme="majorBidi" w:cstheme="majorBidi"/>
+          <w:lang w:val="so-SO"/>
+        </w:rPr>
+      </w:pPr>
+    </w:p>
+    <w:p>
+      <w:pPr>
+        <w:rPr>
+          <w:rFonts w:asciiTheme="majorBidi" w:hAnsiTheme="majorBidi" w:cstheme="majorBidi"/>
+          <w:lang w:val="so-SO"/>
+        </w:rPr>
+      </w:pPr>
+    </w:p>
+    <w:p>
+      <w:pPr>
+        <w:rPr>
+          <w:rFonts w:asciiTheme="majorBidi" w:hAnsiTheme="majorBidi" w:cstheme="majorBidi"/>
+          <w:lang w:val="so-SO"/>
+        </w:rPr>
+      </w:pPr>
+    </w:p>
+    <w:p>
+      <w:pPr>
+        <w:rPr>
+          <w:rFonts w:asciiTheme="majorBidi" w:hAnsiTheme="majorBidi" w:cstheme="majorBidi"/>
+          <w:lang w:val="so-SO"/>
+        </w:rPr>
+      </w:pPr>
+    </w:p>
+    <w:p>
+      <w:pPr>
+        <w:rPr>
+          <w:rFonts w:asciiTheme="majorBidi" w:hAnsiTheme="majorBidi" w:cstheme="majorBidi"/>
+          <w:lang w:val="so-SO"/>
+        </w:rPr>
+      </w:pPr>
+    </w:p>
+    <w:p>
+      <w:pPr>
+        <w:rPr>
+          <w:rFonts w:asciiTheme="majorBidi" w:hAnsiTheme="majorBidi" w:cstheme="majorBidi"/>
+          <w:lang w:val="so-SO"/>
+        </w:rPr>
+      </w:pPr>
+    </w:p>
+    <w:p>
+      <w:pPr>
+        <w:rPr>
+          <w:rFonts w:asciiTheme="majorBidi" w:hAnsiTheme="majorBidi" w:cstheme="majorBidi"/>
+          <w:lang w:val="so-SO"/>
+        </w:rPr>
+      </w:pPr>
+    </w:p>
+    <w:p>
+      <w:pPr>
+        <w:rPr>
+          <w:rFonts w:asciiTheme="majorBidi" w:hAnsiTheme="majorBidi" w:cstheme="majorBidi"/>
+          <w:lang w:val="so-SO"/>
+        </w:rPr>
+      </w:pPr>
+    </w:p>
+    <w:p>
+      <w:pPr>
+        <w:rPr>
+          <w:rFonts w:asciiTheme="majorBidi" w:hAnsiTheme="majorBidi" w:cstheme="majorBidi"/>
+          <w:lang w:val="so-SO"/>
+        </w:rPr>
+      </w:pPr>
+    </w:p>
+    <w:p>
+      <w:pPr>
+        <w:rPr>
+          <w:rFonts w:asciiTheme="majorBidi" w:hAnsiTheme="majorBidi" w:cstheme="majorBidi"/>
+          <w:lang w:val="so-SO"/>
+        </w:rPr>
+      </w:pPr>
+    </w:p>
+    <w:p>
+      <w:pPr>
+        <w:rPr>
+          <w:rFonts w:asciiTheme="majorBidi" w:hAnsiTheme="majorBidi" w:cstheme="majorBidi"/>
+          <w:lang w:val="so-SO"/>
+        </w:rPr>
+      </w:pPr>
+    </w:p>
+    <w:p>
+      <w:pPr>
+        <w:rPr>
+          <w:rFonts w:asciiTheme="majorBidi" w:hAnsiTheme="majorBidi" w:cstheme="majorBidi"/>
+          <w:lang w:val="so-SO"/>
+        </w:rPr>
+      </w:pPr>
+    </w:p>
+    <w:p>
+      <w:pPr>
+        <w:rPr>
+          <w:rFonts w:asciiTheme="majorBidi" w:hAnsiTheme="majorBidi" w:cstheme="majorBidi"/>
+          <w:lang w:val="so-SO"/>
+        </w:rPr>
+      </w:pPr>
+    </w:p>
+    <w:p>
+      <w:pPr>
         <w:rPr>
           <w:rFonts w:asciiTheme="majorBidi" w:hAnsiTheme="majorBidi" w:cstheme="majorBidi"/>
           <w:b/>
@@ -200,8 +355,24 @@
           <w:sz w:val="24"/>
           <w:szCs w:val="24"/>
         </w:rPr>
-        <w:t>${title}</w:t>
-      </w:r>
+      </w:pPr>
+    </w:p>
+    <w:p>
+      <w:pPr>
+        <w:rPr>
+          <w:rFonts w:asciiTheme="majorBidi" w:hAnsiTheme="majorBidi" w:cstheme="majorBidi"/>
+          <w:lang w:val="so-SO"/>
+        </w:rPr>
+      </w:pPr>
+    </w:p>
+    <w:p>
+      <w:pPr>
+        <w:jc w:val="center"/>
+        <w:rPr>
+          <w:rFonts w:ascii="Century Gothic" w:hAnsi="Century Gothic" w:cstheme="majorBidi"/>
+          <w:lang w:val="so-SO"/>
+        </w:rPr>
+      </w:pPr>
     </w:p>
     <w:sectPr>
       <w:headerReference w:type="default" r:id="rId6"/>
@@ -247,18 +418,95 @@
       <w:pStyle w:val="Footer"/>
       <w:jc w:val="center"/>
       <w:rPr>
-        <w:rFonts w:asciiTheme="majorBidi" w:hAnsiTheme="majorBidi" w:cstheme="majorBidi"/>
+        <w:rFonts w:ascii="Book Antiqua" w:hAnsi="Book Antiqua" w:cstheme="majorBidi"/>
+        <w:sz w:val="24"/>
+        <w:szCs w:val="24"/>
       </w:rPr>
     </w:pPr>
     <w:r>
       <w:rPr>
-        <w:rFonts w:asciiTheme="majorBidi" w:hAnsiTheme="majorBidi" w:cstheme="majorBidi"/>
+        <w:rFonts w:ascii="Book Antiqua" w:hAnsi="Book Antiqua" w:cstheme="majorBidi"/>
         <w:noProof/>
+        <w:sz w:val="24"/>
+        <w:szCs w:val="24"/>
       </w:rPr>
       <mc:AlternateContent>
         <mc:Choice Requires="wps">
           <w:drawing>
-            <wp:anchor distT="0" distB="0" distL="114300" distR="114300" simplePos="0" relativeHeight="251662336" behindDoc="0" locked="0" layoutInCell="1" allowOverlap="1" wp14:anchorId="177CBE59" wp14:editId="48FD07D9">
+            <wp:anchor distT="0" distB="0" distL="114300" distR="114300" simplePos="0" relativeHeight="251664384" behindDoc="0" locked="0" layoutInCell="1" allowOverlap="1" wp14:anchorId="7C51EC7C" wp14:editId="7BAEBD66">
+              <wp:simplePos x="0" y="0"/>
+              <wp:positionH relativeFrom="margin">
+                <wp:posOffset>0</wp:posOffset>
+              </wp:positionH>
+              <wp:positionV relativeFrom="paragraph">
+                <wp:posOffset>-28575</wp:posOffset>
+              </wp:positionV>
+              <wp:extent cx="6829095" cy="0"/>
+              <wp:effectExtent l="0" t="0" r="0" b="0"/>
+              <wp:wrapNone/>
+              <wp:docPr id="628666285" name="Straight Connector 2"/>
+              <wp:cNvGraphicFramePr/>
+              <a:graphic xmlns:a="http://schemas.openxmlformats.org/drawingml/2006/main">
+                <a:graphicData uri="http://schemas.microsoft.com/office/word/2010/wordprocessingShape">
+                  <wps:wsp>
+                    <wps:cNvCnPr/>
+                    <wps:spPr>
+                      <a:xfrm>
+                        <a:off x="0" y="0"/>
+                        <a:ext cx="6829095" cy="0"/>
+                      </a:xfrm>
+                      <a:prstGeom prst="line">
+                        <a:avLst/>
+                      </a:prstGeom>
+                      <a:ln w="9525"/>
+                    </wps:spPr>
+                    <wps:style>
+                      <a:lnRef idx="1">
+                        <a:schemeClr val="accent1"/>
+                      </a:lnRef>
+                      <a:fillRef idx="0">
+                        <a:schemeClr val="accent1"/>
+                      </a:fillRef>
+                      <a:effectRef idx="0">
+                        <a:schemeClr val="accent1"/>
+                      </a:effectRef>
+                      <a:fontRef idx="minor">
+                        <a:schemeClr val="tx1"/>
+                      </a:fontRef>
+                    </wps:style>
+                    <wps:bodyPr/>
+                  </wps:wsp>
+                </a:graphicData>
+              </a:graphic>
+              <wp14:sizeRelH relativeFrom="margin">
+                <wp14:pctWidth>0</wp14:pctWidth>
+              </wp14:sizeRelH>
+              <wp14:sizeRelV relativeFrom="margin">
+                <wp14:pctHeight>0</wp14:pctHeight>
+              </wp14:sizeRelV>
+            </wp:anchor>
+          </w:drawing>
+        </mc:Choice>
+        <mc:Fallback>
+          <w:pict>
+            <v:line w14:anchorId="0D248A35" id="Straight Connector 2" o:spid="_x0000_s1026" style="position:absolute;z-index:251664384;visibility:visible;mso-wrap-style:square;mso-width-percent:0;mso-height-percent:0;mso-wrap-distance-left:9pt;mso-wrap-distance-top:0;mso-wrap-distance-right:9pt;mso-wrap-distance-bottom:0;mso-position-horizontal:absolute;mso-position-horizontal-relative:margin;mso-position-vertical:absolute;mso-position-vertical-relative:text;mso-width-percent:0;mso-height-percent:0;mso-width-relative:margin;mso-height-relative:margin" from="0,-2.25pt" to="537.7pt,-2.25pt" o:gfxdata="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" strokecolor="#4579b8 [3044]">
+              <w10:wrap anchorx="margin"/>
+            </v:line>
+          </w:pict>
+        </mc:Fallback>
+      </mc:AlternateContent>
+    </w:r>
+    <w:r>
+      <w:rPr>
+        <w:rFonts w:ascii="Book Antiqua" w:hAnsi="Book Antiqua" w:cstheme="majorBidi"/>
+        <w:noProof/>
+        <w:sz w:val="24"/>
+        <w:szCs w:val="24"/>
+      </w:rPr>
+      <mc:AlternateContent>
+        <mc:Choice Requires="wps">
+          <w:drawing>
+            <wp:anchor distT="0" distB="0" distL="114300" distR="114300" simplePos="0" relativeHeight="251662336" behindDoc="0" locked="0" layoutInCell="1" allowOverlap="1" wp14:anchorId="177CBE59" wp14:editId="7F9256B7">
               <wp:simplePos x="0" y="0"/>
               <wp:positionH relativeFrom="page">
                 <wp:posOffset>6017260</wp:posOffset>
@@ -399,78 +647,9 @@
     </w:r>
     <w:r>
       <w:rPr>
-        <w:rFonts w:asciiTheme="majorBidi" w:hAnsiTheme="majorBidi" w:cstheme="majorBidi"/>
-        <w:noProof/>
-      </w:rPr>
-      <mc:AlternateContent>
-        <mc:Choice Requires="wps">
-          <w:drawing>
-            <wp:anchor distT="0" distB="0" distL="114300" distR="114300" simplePos="0" relativeHeight="251659264" behindDoc="0" locked="0" layoutInCell="1" allowOverlap="1" wp14:anchorId="48C5B5CC" wp14:editId="5DD1E01C">
-              <wp:simplePos x="0" y="0"/>
-              <wp:positionH relativeFrom="margin">
-                <wp:posOffset>0</wp:posOffset>
-              </wp:positionH>
-              <wp:positionV relativeFrom="paragraph">
-                <wp:posOffset>-19050</wp:posOffset>
-              </wp:positionV>
-              <wp:extent cx="6791325" cy="0"/>
-              <wp:effectExtent l="0" t="0" r="0" b="0"/>
-              <wp:wrapNone/>
-              <wp:docPr id="941577922" name="Straight Connector 2"/>
-              <wp:cNvGraphicFramePr/>
-              <a:graphic xmlns:a="http://schemas.openxmlformats.org/drawingml/2006/main">
-                <a:graphicData uri="http://schemas.microsoft.com/office/word/2010/wordprocessingShape">
-                  <wps:wsp>
-                    <wps:cNvCnPr/>
-                    <wps:spPr>
-                      <a:xfrm>
-                        <a:off x="0" y="0"/>
-                        <a:ext cx="6791325" cy="0"/>
-                      </a:xfrm>
-                      <a:prstGeom prst="line">
-                        <a:avLst/>
-                      </a:prstGeom>
-                      <a:ln w="19050"/>
-                    </wps:spPr>
-                    <wps:style>
-                      <a:lnRef idx="1">
-                        <a:schemeClr val="accent1"/>
-                      </a:lnRef>
-                      <a:fillRef idx="0">
-                        <a:schemeClr val="accent1"/>
-                      </a:fillRef>
-                      <a:effectRef idx="0">
-                        <a:schemeClr val="accent1"/>
-                      </a:effectRef>
-                      <a:fontRef idx="minor">
-                        <a:schemeClr val="tx1"/>
-                      </a:fontRef>
-                    </wps:style>
-                    <wps:bodyPr/>
-                  </wps:wsp>
-                </a:graphicData>
-              </a:graphic>
-              <wp14:sizeRelH relativeFrom="margin">
-                <wp14:pctWidth>0</wp14:pctWidth>
-              </wp14:sizeRelH>
-              <wp14:sizeRelV relativeFrom="margin">
-                <wp14:pctHeight>0</wp14:pctHeight>
-              </wp14:sizeRelV>
-            </wp:anchor>
-          </w:drawing>
-        </mc:Choice>
-        <mc:Fallback>
-          <w:pict>
-            <v:line w14:anchorId="48786CE0" id="Straight Connector 2" o:spid="_x0000_s1026" style="position:absolute;z-index:251659264;visibility:visible;mso-wrap-style:square;mso-width-percent:0;mso-height-percent:0;mso-wrap-distance-left:9pt;mso-wrap-distance-top:0;mso-wrap-distance-right:9pt;mso-wrap-distance-bottom:0;mso-position-horizontal:absolute;mso-position-horizontal-relative:margin;mso-position-vertical:absolute;mso-position-vertical-relative:text;mso-width-percent:0;mso-height-percent:0;mso-width-relative:margin;mso-height-relative:margin" from="0,-1.5pt" to="534.75pt,-1.5pt" o:gfxdata="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" strokecolor="#4579b8 [3044]" strokeweight="1.5pt">
-              <w10:wrap anchorx="margin"/>
-            </v:line>
-          </w:pict>
-        </mc:Fallback>
-      </mc:AlternateContent>
-    </w:r>
-    <w:r>
-      <w:rPr>
-        <w:rFonts w:asciiTheme="majorBidi" w:hAnsiTheme="majorBidi" w:cstheme="majorBidi"/>
+        <w:rFonts w:ascii="Book Antiqua" w:hAnsi="Book Antiqua" w:cstheme="majorBidi"/>
+        <w:sz w:val="24"/>
+        <w:szCs w:val="24"/>
       </w:rPr>
       <w:t>The Presidency, Villa Somalia – Mogadishu</w:t>
     </w:r>
@@ -480,12 +659,16 @@
       <w:pStyle w:val="Footer"/>
       <w:jc w:val="center"/>
       <w:rPr>
-        <w:rFonts w:asciiTheme="majorBidi" w:hAnsiTheme="majorBidi" w:cstheme="majorBidi"/>
+        <w:rFonts w:ascii="Book Antiqua" w:hAnsi="Book Antiqua" w:cstheme="majorBidi"/>
+        <w:sz w:val="24"/>
+        <w:szCs w:val="24"/>
       </w:rPr>
     </w:pPr>
     <w:r>
       <w:rPr>
-        <w:rFonts w:asciiTheme="majorBidi" w:hAnsiTheme="majorBidi" w:cstheme="majorBidi"/>
+        <w:rFonts w:ascii="Book Antiqua" w:hAnsi="Book Antiqua" w:cstheme="majorBidi"/>
+        <w:sz w:val="24"/>
+        <w:szCs w:val="24"/>
       </w:rPr>
       <w:t xml:space="preserve">Mobile:  +252 615817773, Email: </w:t>
     </w:r>
@@ -493,7 +676,9 @@
       <w:r>
         <w:rPr>
           <w:rStyle w:val="Hyperlink"/>
-          <w:rFonts w:asciiTheme="majorBidi" w:hAnsiTheme="majorBidi" w:cstheme="majorBidi"/>
+          <w:rFonts w:ascii="Book Antiqua" w:hAnsi="Book Antiqua" w:cstheme="majorBidi"/>
+          <w:sz w:val="24"/>
+          <w:szCs w:val="24"/>
         </w:rPr>
         <w:t>admin@presidency.gov.so</w:t>
       </w:r>
@@ -509,7 +694,9 @@
     </w:pPr>
     <w:r>
       <w:rPr>
-        <w:rFonts w:asciiTheme="majorBidi" w:hAnsiTheme="majorBidi" w:cstheme="majorBidi"/>
+        <w:rFonts w:ascii="Book Antiqua" w:hAnsi="Book Antiqua" w:cstheme="majorBidi"/>
+        <w:sz w:val="24"/>
+        <w:szCs w:val="24"/>
       </w:rPr>
       <w:t xml:space="preserve">Website: </w:t>
     </w:r>
@@ -517,14 +704,18 @@
       <w:r>
         <w:rPr>
           <w:rStyle w:val="Hyperlink1"/>
-          <w:rFonts w:asciiTheme="majorBidi" w:hAnsiTheme="majorBidi" w:cstheme="majorBidi"/>
+          <w:rFonts w:ascii="Book Antiqua" w:hAnsi="Book Antiqua" w:cstheme="majorBidi"/>
+          <w:sz w:val="24"/>
+          <w:szCs w:val="24"/>
         </w:rPr>
         <w:t>www.presidency.gov.so</w:t>
       </w:r>
     </w:hyperlink>
     <w:r>
       <w:rPr>
-        <w:rFonts w:asciiTheme="majorBidi" w:hAnsiTheme="majorBidi" w:cstheme="majorBidi"/>
+        <w:rFonts w:ascii="Book Antiqua" w:hAnsi="Book Antiqua" w:cstheme="majorBidi"/>
+        <w:sz w:val="24"/>
+        <w:szCs w:val="24"/>
       </w:rPr>
       <w:t xml:space="preserve">, </w:t>
     </w:r>
@@ -532,7 +723,9 @@
       <w:r>
         <w:rPr>
           <w:rStyle w:val="Hyperlink"/>
-          <w:rFonts w:asciiTheme="majorBidi" w:hAnsiTheme="majorBidi" w:cstheme="majorBidi"/>
+          <w:rFonts w:ascii="Book Antiqua" w:hAnsi="Book Antiqua" w:cstheme="majorBidi"/>
+          <w:sz w:val="24"/>
+          <w:szCs w:val="24"/>
         </w:rPr>
         <w:t>www.villasomalia.gov.so</w:t>
       </w:r>
@@ -605,40 +798,48 @@
         <w:noProof/>
       </w:rPr>
       <w:drawing>
-        <wp:anchor distT="0" distB="0" distL="114300" distR="114300" simplePos="0" relativeHeight="251660288" behindDoc="1" locked="0" layoutInCell="1" allowOverlap="1" wp14:anchorId="65498ABD" wp14:editId="173F5567">
+        <wp:anchor distT="0" distB="0" distL="114300" distR="114300" simplePos="0" relativeHeight="251660288" behindDoc="1" locked="0" layoutInCell="1" allowOverlap="1" wp14:anchorId="65498ABD" wp14:editId="36DD3E47">
           <wp:simplePos x="0" y="0"/>
           <wp:positionH relativeFrom="margin">
-            <wp:posOffset>440690</wp:posOffset>
+            <wp:posOffset>2540</wp:posOffset>
           </wp:positionH>
           <wp:positionV relativeFrom="paragraph">
-            <wp:posOffset>-107315</wp:posOffset>
+            <wp:posOffset>-135890</wp:posOffset>
           </wp:positionV>
-          <wp:extent cx="6019800" cy="1362710"/>
-          <wp:effectExtent l="0" t="0" r="0" b="8890"/>
+          <wp:extent cx="6828790" cy="1504950"/>
+          <wp:effectExtent l="0" t="0" r="0" b="0"/>
           <wp:wrapTight wrapText="bothSides">
             <wp:wrapPolygon edited="0">
-              <wp:start x="9980" y="0"/>
-              <wp:lineTo x="205" y="4529"/>
-              <wp:lineTo x="137" y="6341"/>
-              <wp:lineTo x="1162" y="9965"/>
-              <wp:lineTo x="1572" y="10267"/>
-              <wp:lineTo x="1572" y="11776"/>
-              <wp:lineTo x="5878" y="15098"/>
-              <wp:lineTo x="7656" y="15098"/>
-              <wp:lineTo x="7451" y="21137"/>
-              <wp:lineTo x="10390" y="21439"/>
-              <wp:lineTo x="11415" y="21439"/>
-              <wp:lineTo x="13603" y="21137"/>
-              <wp:lineTo x="14081" y="20835"/>
-              <wp:lineTo x="13739" y="15098"/>
-              <wp:lineTo x="17499" y="12078"/>
-              <wp:lineTo x="17772" y="11474"/>
-              <wp:lineTo x="17362" y="10267"/>
-              <wp:lineTo x="18524" y="10267"/>
-              <wp:lineTo x="21122" y="6945"/>
-              <wp:lineTo x="21190" y="5133"/>
-              <wp:lineTo x="11552" y="0"/>
-              <wp:lineTo x="9980" y="0"/>
+              <wp:start x="9942" y="0"/>
+              <wp:lineTo x="5001" y="2734"/>
+              <wp:lineTo x="181" y="4648"/>
+              <wp:lineTo x="181" y="6562"/>
+              <wp:lineTo x="4821" y="9296"/>
+              <wp:lineTo x="1627" y="9570"/>
+              <wp:lineTo x="1627" y="11484"/>
+              <wp:lineTo x="10786" y="13671"/>
+              <wp:lineTo x="7773" y="13944"/>
+              <wp:lineTo x="7713" y="15858"/>
+              <wp:lineTo x="9099" y="18046"/>
+              <wp:lineTo x="7532" y="19139"/>
+              <wp:lineTo x="7532" y="21053"/>
+              <wp:lineTo x="10424" y="21327"/>
+              <wp:lineTo x="11389" y="21327"/>
+              <wp:lineTo x="13859" y="21053"/>
+              <wp:lineTo x="13919" y="19139"/>
+              <wp:lineTo x="12292" y="18046"/>
+              <wp:lineTo x="13739" y="16132"/>
+              <wp:lineTo x="13618" y="13944"/>
+              <wp:lineTo x="10786" y="13671"/>
+              <wp:lineTo x="17474" y="12304"/>
+              <wp:lineTo x="17535" y="9843"/>
+              <wp:lineTo x="13859" y="9296"/>
+              <wp:lineTo x="18680" y="6835"/>
+              <wp:lineTo x="18800" y="5195"/>
+              <wp:lineTo x="16932" y="4922"/>
+              <wp:lineTo x="12895" y="1641"/>
+              <wp:lineTo x="11509" y="0"/>
+              <wp:lineTo x="9942" y="0"/>
             </wp:wrapPolygon>
           </wp:wrapTight>
           <wp:docPr id="1156993483" name="Picture 1156993483"/>
@@ -649,7 +850,7 @@
             <a:graphicData uri="http://schemas.openxmlformats.org/drawingml/2006/picture">
               <pic:pic xmlns:pic="http://schemas.openxmlformats.org/drawingml/2006/picture">
                 <pic:nvPicPr>
-                  <pic:cNvPr id="1605283161" name="Picture 1605283161"/>
+                  <pic:cNvPr id="1156993483" name="Picture 1156993483"/>
                   <pic:cNvPicPr/>
                 </pic:nvPicPr>
                 <pic:blipFill>
@@ -667,7 +868,7 @@
                 <pic:spPr>
                   <a:xfrm>
                     <a:off x="0" y="0"/>
-                    <a:ext cx="6019800" cy="1362710"/>
+                    <a:ext cx="6828790" cy="1504950"/>
                   </a:xfrm>
                   <a:prstGeom prst="rect">
                     <a:avLst/>

</xml_diff>